<commit_message>
Updated blackRed. Functional with basic tests
</commit_message>
<xml_diff>
--- a/docs/Engineering method.docx
+++ b/docs/Engineering method.docx
@@ -922,105 +922,319 @@
           <w:u w:val="single"/>
         </w:rPr>
       </w:pPr>
-    </w:p>
-    <w:p>
-      <w:pPr>
-        <w:rPr>
-          <w:rFonts w:ascii="Arial" w:hAnsi="Arial" w:cs="Arial"/>
-          <w:b/>
-          <w:sz w:val="24"/>
-          <w:szCs w:val="24"/>
-          <w:u w:val="single"/>
-        </w:rPr>
-      </w:pPr>
-    </w:p>
-    <w:p>
-      <w:pPr>
-        <w:rPr>
-          <w:rFonts w:ascii="Arial" w:hAnsi="Arial" w:cs="Arial"/>
-          <w:b/>
-          <w:sz w:val="24"/>
-          <w:szCs w:val="24"/>
-          <w:u w:val="single"/>
-        </w:rPr>
-      </w:pPr>
-    </w:p>
-    <w:p>
-      <w:pPr>
-        <w:rPr>
-          <w:rFonts w:ascii="Arial" w:hAnsi="Arial" w:cs="Arial"/>
-          <w:b/>
-          <w:sz w:val="24"/>
-          <w:szCs w:val="24"/>
-          <w:u w:val="single"/>
-        </w:rPr>
-      </w:pPr>
-    </w:p>
-    <w:p>
-      <w:pPr>
-        <w:rPr>
-          <w:rFonts w:ascii="Arial" w:hAnsi="Arial" w:cs="Arial"/>
-          <w:sz w:val="24"/>
-          <w:szCs w:val="24"/>
-        </w:rPr>
-      </w:pPr>
-      <w:r>
-        <w:rPr>
-          <w:rFonts w:ascii="Arial" w:hAnsi="Arial" w:cs="Arial"/>
-          <w:b/>
-          <w:sz w:val="24"/>
-          <w:szCs w:val="24"/>
-          <w:u w:val="single"/>
-        </w:rPr>
-        <w:t>Trie:</w:t>
-      </w:r>
-      <w:r>
-        <w:rPr>
-          <w:rFonts w:ascii="Arial" w:hAnsi="Arial" w:cs="Arial"/>
-          <w:b/>
-          <w:sz w:val="24"/>
-          <w:szCs w:val="24"/>
-        </w:rPr>
-        <w:t xml:space="preserve"> </w:t>
-      </w:r>
-      <w:r>
-        <w:rPr>
-          <w:rFonts w:ascii="Arial" w:hAnsi="Arial" w:cs="Arial"/>
-          <w:sz w:val="24"/>
-          <w:szCs w:val="24"/>
-        </w:rPr>
-        <w:t xml:space="preserve">A "trie" is a tree-like data structure that allows the retrieval of information (hence its name from reTRIEval). The information stored in a trie is a set of keys, where a key is a sequence of symbols belonging to an alphabet. The keys are stored in the leaves of the tree and the internal nodes are gateways to guide the search. The tree is structured in such a way that each letter of the key is placed in a node so that the children of a node represent the different possibilities of different symbols that can continue to the symbol represented by the parent node. </w:t>
-      </w:r>
-    </w:p>
-    <w:p>
-      <w:pPr>
-        <w:ind w:left="1440"/>
-        <w:rPr>
-          <w:rFonts w:ascii="Arial" w:hAnsi="Arial" w:cs="Arial"/>
-          <w:sz w:val="24"/>
-          <w:szCs w:val="24"/>
-        </w:rPr>
-      </w:pPr>
-      <w:r>
-        <w:rPr>
-          <w:rFonts w:ascii="Arial" w:hAnsi="Arial" w:cs="Arial"/>
-          <w:b/>
-          <w:sz w:val="24"/>
-          <w:szCs w:val="24"/>
-        </w:rPr>
-        <w:t>Search</w:t>
-      </w:r>
-      <w:r>
-        <w:rPr>
-          <w:rFonts w:ascii="Arial" w:hAnsi="Arial" w:cs="Arial"/>
-          <w:b/>
-          <w:sz w:val="24"/>
-          <w:szCs w:val="24"/>
-        </w:rPr>
-        <w:t xml:space="preserve"> in the Trie</w:t>
-      </w:r>
       <w:bookmarkStart w:id="0" w:name="_GoBack"/>
       <w:bookmarkEnd w:id="0"/>
+    </w:p>
+    <w:p>
+      <w:pPr>
+        <w:rPr>
+          <w:rFonts w:ascii="Arial" w:hAnsi="Arial" w:cs="Arial"/>
+          <w:b/>
+          <w:sz w:val="24"/>
+          <w:szCs w:val="24"/>
+          <w:u w:val="single"/>
+        </w:rPr>
+      </w:pPr>
+    </w:p>
+    <w:p>
+      <w:pPr>
+        <w:rPr>
+          <w:rFonts w:ascii="Arial" w:hAnsi="Arial" w:cs="Arial"/>
+          <w:b/>
+          <w:sz w:val="24"/>
+          <w:szCs w:val="24"/>
+          <w:u w:val="single"/>
+        </w:rPr>
+      </w:pPr>
+    </w:p>
+    <w:p>
+      <w:pPr>
+        <w:rPr>
+          <w:rFonts w:ascii="Arial" w:hAnsi="Arial" w:cs="Arial"/>
+          <w:b/>
+          <w:sz w:val="24"/>
+          <w:szCs w:val="24"/>
+          <w:u w:val="single"/>
+        </w:rPr>
+      </w:pPr>
+    </w:p>
+    <w:p>
+      <w:pPr>
+        <w:rPr>
+          <w:rFonts w:ascii="Arial" w:hAnsi="Arial" w:cs="Arial"/>
+          <w:b/>
+          <w:sz w:val="24"/>
+          <w:szCs w:val="24"/>
+          <w:u w:val="single"/>
+        </w:rPr>
+      </w:pPr>
+      <w:r>
+        <w:rPr>
+          <w:rFonts w:ascii="Arial" w:hAnsi="Arial" w:cs="Arial"/>
+          <w:b/>
+          <w:sz w:val="24"/>
+          <w:szCs w:val="24"/>
+          <w:u w:val="single"/>
+        </w:rPr>
+        <w:drawing>
+          <wp:anchor distT="0" distB="0" distL="114300" distR="114300" simplePos="0" relativeHeight="251661312" behindDoc="0" locked="0" layoutInCell="1" allowOverlap="1" wp14:anchorId="4738C044" wp14:editId="6734BD0E">
+            <wp:simplePos x="0" y="0"/>
+            <wp:positionH relativeFrom="margin">
+              <wp:align>right</wp:align>
+            </wp:positionH>
+            <wp:positionV relativeFrom="paragraph">
+              <wp:posOffset>285115</wp:posOffset>
+            </wp:positionV>
+            <wp:extent cx="3619500" cy="2606040"/>
+            <wp:effectExtent l="0" t="0" r="0" b="3810"/>
+            <wp:wrapSquare wrapText="bothSides"/>
+            <wp:docPr id="4" name="Imagen 4"/>
+            <wp:cNvGraphicFramePr>
+              <a:graphicFrameLocks xmlns:a="http://schemas.openxmlformats.org/drawingml/2006/main" noChangeAspect="1"/>
+            </wp:cNvGraphicFramePr>
+            <a:graphic xmlns:a="http://schemas.openxmlformats.org/drawingml/2006/main">
+              <a:graphicData uri="http://schemas.openxmlformats.org/drawingml/2006/picture">
+                <pic:pic xmlns:pic="http://schemas.openxmlformats.org/drawingml/2006/picture">
+                  <pic:nvPicPr>
+                    <pic:cNvPr id="1" name=""/>
+                    <pic:cNvPicPr/>
+                  </pic:nvPicPr>
+                  <pic:blipFill rotWithShape="1">
+                    <a:blip r:embed="rId7">
+                      <a:extLst>
+                        <a:ext uri="{28A0092B-C50C-407E-A947-70E740481C1C}">
+                          <a14:useLocalDpi xmlns:a14="http://schemas.microsoft.com/office/drawing/2010/main" val="0"/>
+                        </a:ext>
+                      </a:extLst>
+                    </a:blip>
+                    <a:srcRect l="1223" t="1992" r="1561" b="688"/>
+                    <a:stretch/>
+                  </pic:blipFill>
+                  <pic:spPr bwMode="auto">
+                    <a:xfrm>
+                      <a:off x="0" y="0"/>
+                      <a:ext cx="3619500" cy="2606040"/>
+                    </a:xfrm>
+                    <a:prstGeom prst="rect">
+                      <a:avLst/>
+                    </a:prstGeom>
+                    <a:ln>
+                      <a:noFill/>
+                    </a:ln>
+                    <a:extLst>
+                      <a:ext uri="{53640926-AAD7-44D8-BBD7-CCE9431645EC}">
+                        <a14:shadowObscured xmlns:a14="http://schemas.microsoft.com/office/drawing/2010/main"/>
+                      </a:ext>
+                    </a:extLst>
+                  </pic:spPr>
+                </pic:pic>
+              </a:graphicData>
+            </a:graphic>
+            <wp14:sizeRelH relativeFrom="page">
+              <wp14:pctWidth>0</wp14:pctWidth>
+            </wp14:sizeRelH>
+            <wp14:sizeRelV relativeFrom="page">
+              <wp14:pctHeight>0</wp14:pctHeight>
+            </wp14:sizeRelV>
+          </wp:anchor>
+        </w:drawing>
+      </w:r>
+    </w:p>
+    <w:p>
+      <w:pPr>
+        <w:rPr>
+          <w:rFonts w:ascii="Arial" w:hAnsi="Arial" w:cs="Arial"/>
+          <w:b/>
+          <w:sz w:val="24"/>
+          <w:szCs w:val="24"/>
+          <w:u w:val="single"/>
+        </w:rPr>
+      </w:pPr>
+    </w:p>
+    <w:p>
+      <w:pPr>
+        <w:rPr>
+          <w:rFonts w:ascii="Arial" w:hAnsi="Arial" w:cs="Arial"/>
+          <w:b/>
+          <w:sz w:val="24"/>
+          <w:szCs w:val="24"/>
+          <w:u w:val="single"/>
+        </w:rPr>
+      </w:pPr>
+    </w:p>
+    <w:p>
+      <w:pPr>
+        <w:rPr>
+          <w:rFonts w:ascii="Arial" w:hAnsi="Arial" w:cs="Arial"/>
+          <w:b/>
+          <w:sz w:val="24"/>
+          <w:szCs w:val="24"/>
+          <w:u w:val="single"/>
+        </w:rPr>
+      </w:pPr>
+    </w:p>
+    <w:p>
+      <w:pPr>
+        <w:rPr>
+          <w:rFonts w:ascii="Arial" w:hAnsi="Arial" w:cs="Arial"/>
+          <w:b/>
+          <w:sz w:val="24"/>
+          <w:szCs w:val="24"/>
+          <w:u w:val="single"/>
+        </w:rPr>
+      </w:pPr>
+    </w:p>
+    <w:p>
+      <w:pPr>
+        <w:rPr>
+          <w:rFonts w:ascii="Arial" w:hAnsi="Arial" w:cs="Arial"/>
+          <w:b/>
+          <w:sz w:val="24"/>
+          <w:szCs w:val="24"/>
+          <w:u w:val="single"/>
+        </w:rPr>
+      </w:pPr>
+    </w:p>
+    <w:p>
+      <w:pPr>
+        <w:rPr>
+          <w:rFonts w:ascii="Arial" w:hAnsi="Arial" w:cs="Arial"/>
+          <w:b/>
+          <w:sz w:val="24"/>
+          <w:szCs w:val="24"/>
+          <w:u w:val="single"/>
+        </w:rPr>
+      </w:pPr>
+      <w:proofErr w:type="spellStart"/>
+      <w:r>
+        <w:rPr>
+          <w:rFonts w:ascii="Arial" w:hAnsi="Arial" w:cs="Arial"/>
+          <w:b/>
+          <w:sz w:val="24"/>
+          <w:szCs w:val="24"/>
+          <w:u w:val="single"/>
+        </w:rPr>
+        <w:t>RedBlack</w:t>
+      </w:r>
+      <w:proofErr w:type="spellEnd"/>
+      <w:r>
+        <w:rPr>
+          <w:rFonts w:ascii="Arial" w:hAnsi="Arial" w:cs="Arial"/>
+          <w:b/>
+          <w:sz w:val="24"/>
+          <w:szCs w:val="24"/>
+          <w:u w:val="single"/>
+        </w:rPr>
+        <w:t xml:space="preserve"> Tree example:</w:t>
+      </w:r>
+    </w:p>
+    <w:p>
+      <w:pPr>
+        <w:rPr>
+          <w:rFonts w:ascii="Arial" w:hAnsi="Arial" w:cs="Arial"/>
+          <w:b/>
+          <w:sz w:val="24"/>
+          <w:szCs w:val="24"/>
+          <w:u w:val="single"/>
+        </w:rPr>
+      </w:pPr>
+    </w:p>
+    <w:p>
+      <w:pPr>
+        <w:rPr>
+          <w:rFonts w:ascii="Arial" w:hAnsi="Arial" w:cs="Arial"/>
+          <w:b/>
+          <w:sz w:val="24"/>
+          <w:szCs w:val="24"/>
+          <w:u w:val="single"/>
+        </w:rPr>
+      </w:pPr>
+    </w:p>
+    <w:p>
+      <w:pPr>
+        <w:rPr>
+          <w:rFonts w:ascii="Arial" w:hAnsi="Arial" w:cs="Arial"/>
+          <w:b/>
+          <w:sz w:val="24"/>
+          <w:szCs w:val="24"/>
+          <w:u w:val="single"/>
+        </w:rPr>
+      </w:pPr>
+    </w:p>
+    <w:p>
+      <w:pPr>
+        <w:rPr>
+          <w:rFonts w:ascii="Arial" w:hAnsi="Arial" w:cs="Arial"/>
+          <w:b/>
+          <w:sz w:val="24"/>
+          <w:szCs w:val="24"/>
+          <w:u w:val="single"/>
+        </w:rPr>
+      </w:pPr>
+    </w:p>
+    <w:p>
+      <w:pPr>
+        <w:rPr>
+          <w:rFonts w:ascii="Arial" w:hAnsi="Arial" w:cs="Arial"/>
+          <w:sz w:val="24"/>
+          <w:szCs w:val="24"/>
+        </w:rPr>
+      </w:pPr>
+      <w:r>
+        <w:rPr>
+          <w:rFonts w:ascii="Arial" w:hAnsi="Arial" w:cs="Arial"/>
+          <w:b/>
+          <w:sz w:val="24"/>
+          <w:szCs w:val="24"/>
+          <w:u w:val="single"/>
+        </w:rPr>
+        <w:t>Trie:</w:t>
+      </w:r>
+      <w:r>
+        <w:rPr>
+          <w:rFonts w:ascii="Arial" w:hAnsi="Arial" w:cs="Arial"/>
+          <w:b/>
+          <w:sz w:val="24"/>
+          <w:szCs w:val="24"/>
+        </w:rPr>
+        <w:t xml:space="preserve"> </w:t>
+      </w:r>
+      <w:r>
+        <w:rPr>
+          <w:rFonts w:ascii="Arial" w:hAnsi="Arial" w:cs="Arial"/>
+          <w:sz w:val="24"/>
+          <w:szCs w:val="24"/>
+        </w:rPr>
+        <w:t xml:space="preserve">A "trie" is a tree-like data structure that allows the retrieval of information (hence its name from reTRIEval). The information stored in a trie is a set of keys, where a key is a sequence of symbols belonging to an alphabet. The keys are stored in the leaves of the tree and the internal nodes are gateways to guide the search. The tree is structured in such a way that each letter of the key is placed in a node so that the children of a node represent the different possibilities of different symbols that can continue to the symbol represented by the parent node. </w:t>
+      </w:r>
+    </w:p>
+    <w:p>
+      <w:pPr>
+        <w:ind w:left="1440"/>
+        <w:rPr>
+          <w:rFonts w:ascii="Arial" w:hAnsi="Arial" w:cs="Arial"/>
+          <w:sz w:val="24"/>
+          <w:szCs w:val="24"/>
+        </w:rPr>
+      </w:pPr>
+      <w:r>
+        <w:rPr>
+          <w:rFonts w:ascii="Arial" w:hAnsi="Arial" w:cs="Arial"/>
+          <w:b/>
+          <w:sz w:val="24"/>
+          <w:szCs w:val="24"/>
+        </w:rPr>
+        <w:t>Search</w:t>
+      </w:r>
+      <w:r>
+        <w:rPr>
+          <w:rFonts w:ascii="Arial" w:hAnsi="Arial" w:cs="Arial"/>
+          <w:b/>
+          <w:sz w:val="24"/>
+          <w:szCs w:val="24"/>
+        </w:rPr>
+        <w:t xml:space="preserve"> in the Trie</w:t>
+      </w:r>
       <w:r>
         <w:rPr>
           <w:rFonts w:ascii="Arial" w:hAnsi="Arial" w:cs="Arial"/>
@@ -1044,7 +1258,16 @@
           <w:sz w:val="24"/>
           <w:szCs w:val="24"/>
         </w:rPr>
-        <w:t>It begins at the root of the tree. If the symbol, we are looking for is A then the search continues in the subtree associated with the symbol A hanging from the root. It continues in the same way until reaching the leaf node. Then the string associated with the leaf node is compared and if it matches the search string then the search has ended in success, if not then the element is not found in the tree.</w:t>
+        <w:t xml:space="preserve">It begins at the root of the tree. If the symbol, we are looking for is A then the search continues in the subtree associated with the symbol A hanging from the root. It continues in </w:t>
+      </w:r>
+      <w:r>
+        <w:rPr>
+          <w:rFonts w:ascii="Arial" w:hAnsi="Arial" w:cs="Arial"/>
+          <w:sz w:val="24"/>
+          <w:szCs w:val="24"/>
+        </w:rPr>
+        <w:lastRenderedPageBreak/>
+        <w:t>the same way until reaching the leaf node. Then the string associated with the leaf node is compared and if it matches the search string then the search has ended in success, if not then the element is not found in the tree.</w:t>
       </w:r>
     </w:p>
     <w:p>
@@ -1086,7 +1309,7 @@
                     </pic:cNvPicPr>
                   </pic:nvPicPr>
                   <pic:blipFill rotWithShape="1">
-                    <a:blip r:embed="rId7">
+                    <a:blip r:embed="rId8">
                       <a:extLst>
                         <a:ext uri="{28A0092B-C50C-407E-A947-70E740481C1C}">
                           <a14:useLocalDpi xmlns:a14="http://schemas.microsoft.com/office/drawing/2010/main" val="0"/>
@@ -1278,7 +1501,7 @@
           <w:szCs w:val="24"/>
         </w:rPr>
       </w:pPr>
-      <w:hyperlink r:id="rId8" w:history="1">
+      <w:hyperlink r:id="rId9" w:history="1">
         <w:r>
           <w:rPr>
             <w:rStyle w:val="Hipervnculo"/>
@@ -1319,7 +1542,7 @@
           <w:u w:val="single"/>
         </w:rPr>
       </w:pPr>
-      <w:hyperlink r:id="rId9" w:history="1">
+      <w:hyperlink r:id="rId10" w:history="1">
         <w:r>
           <w:rPr>
             <w:rStyle w:val="Hipervnculo"/>
@@ -1358,7 +1581,7 @@
           <w:szCs w:val="24"/>
         </w:rPr>
       </w:pPr>
-      <w:hyperlink r:id="rId10" w:history="1">
+      <w:hyperlink r:id="rId11" w:history="1">
         <w:r>
           <w:rPr>
             <w:rStyle w:val="Hipervnculo"/>
@@ -1539,6 +1762,7 @@
           <w:sz w:val="24"/>
           <w:u w:val="single"/>
         </w:rPr>
+        <w:lastRenderedPageBreak/>
         <w:t>Alternative 3:</w:t>
       </w:r>
     </w:p>
@@ -2045,6 +2269,7 @@
           <w:sz w:val="24"/>
           <w:u w:val="single"/>
         </w:rPr>
+        <w:lastRenderedPageBreak/>
         <w:t>[2 points]</w:t>
       </w:r>
     </w:p>

</xml_diff>

<commit_message>
Complete Class Diagram has been added to Engineering method
</commit_message>
<xml_diff>
--- a/docs/Engineering method.docx
+++ b/docs/Engineering method.docx
@@ -1,6 +1,6 @@
 
 <file path=word/document.xml><?xml version="1.0" encoding="utf-8"?>
-<w:document xmlns:wpc="http://schemas.microsoft.com/office/word/2010/wordprocessingCanvas" xmlns:cx="http://schemas.microsoft.com/office/drawing/2014/chartex" xmlns:mc="http://schemas.openxmlformats.org/markup-compatibility/2006" xmlns:o="urn:schemas-microsoft-com:office:office" xmlns:r="http://schemas.openxmlformats.org/officeDocument/2006/relationships" xmlns:m="http://schemas.openxmlformats.org/officeDocument/2006/math" xmlns:v="urn:schemas-microsoft-com:vml" xmlns:wp14="http://schemas.microsoft.com/office/word/2010/wordprocessingDrawing" xmlns:wp="http://schemas.openxmlformats.org/drawingml/2006/wordprocessingDrawing" xmlns:w10="urn:schemas-microsoft-com:office:word" xmlns:w="http://schemas.openxmlformats.org/wordprocessingml/2006/main" xmlns:w14="http://schemas.microsoft.com/office/word/2010/wordml" xmlns:w15="http://schemas.microsoft.com/office/word/2012/wordml" xmlns:w16se="http://schemas.microsoft.com/office/word/2015/wordml/symex" xmlns:wpg="http://schemas.microsoft.com/office/word/2010/wordprocessingGroup" xmlns:wpi="http://schemas.microsoft.com/office/word/2010/wordprocessingInk" xmlns:wne="http://schemas.microsoft.com/office/word/2006/wordml" xmlns:wps="http://schemas.microsoft.com/office/word/2010/wordprocessingShape" mc:Ignorable="w14 w15 w16se wp14">
+<w:document xmlns:wpc="http://schemas.microsoft.com/office/word/2010/wordprocessingCanvas" xmlns:cx="http://schemas.microsoft.com/office/drawing/2014/chartex" xmlns:cx1="http://schemas.microsoft.com/office/drawing/2015/9/8/chartex" xmlns:cx2="http://schemas.microsoft.com/office/drawing/2015/10/21/chartex" xmlns:cx3="http://schemas.microsoft.com/office/drawing/2016/5/9/chartex" xmlns:cx4="http://schemas.microsoft.com/office/drawing/2016/5/10/chartex" xmlns:cx5="http://schemas.microsoft.com/office/drawing/2016/5/11/chartex" xmlns:cx6="http://schemas.microsoft.com/office/drawing/2016/5/12/chartex" xmlns:cx7="http://schemas.microsoft.com/office/drawing/2016/5/13/chartex" xmlns:cx8="http://schemas.microsoft.com/office/drawing/2016/5/14/chartex" xmlns:mc="http://schemas.openxmlformats.org/markup-compatibility/2006" xmlns:aink="http://schemas.microsoft.com/office/drawing/2016/ink" xmlns:am3d="http://schemas.microsoft.com/office/drawing/2017/model3d" xmlns:o="urn:schemas-microsoft-com:office:office" xmlns:r="http://schemas.openxmlformats.org/officeDocument/2006/relationships" xmlns:m="http://schemas.openxmlformats.org/officeDocument/2006/math" xmlns:v="urn:schemas-microsoft-com:vml" xmlns:wp14="http://schemas.microsoft.com/office/word/2010/wordprocessingDrawing" xmlns:wp="http://schemas.openxmlformats.org/drawingml/2006/wordprocessingDrawing" xmlns:w10="urn:schemas-microsoft-com:office:word" xmlns:w="http://schemas.openxmlformats.org/wordprocessingml/2006/main" xmlns:w14="http://schemas.microsoft.com/office/word/2010/wordml" xmlns:w15="http://schemas.microsoft.com/office/word/2012/wordml" xmlns:w16cid="http://schemas.microsoft.com/office/word/2016/wordml/cid" xmlns:w16se="http://schemas.microsoft.com/office/word/2015/wordml/symex" xmlns:wpg="http://schemas.microsoft.com/office/word/2010/wordprocessingGroup" xmlns:wpi="http://schemas.microsoft.com/office/word/2010/wordprocessingInk" xmlns:wne="http://schemas.microsoft.com/office/word/2006/wordml" xmlns:wps="http://schemas.microsoft.com/office/word/2010/wordprocessingShape" mc:Ignorable="w14 w15 w16se w16cid wp14">
   <w:body>
     <w:p>
       <w:pPr>
@@ -922,56 +922,55 @@
           <w:u w:val="single"/>
         </w:rPr>
       </w:pPr>
-      <w:bookmarkStart w:id="0" w:name="_GoBack"/>
-      <w:bookmarkEnd w:id="0"/>
-    </w:p>
-    <w:p>
-      <w:pPr>
-        <w:rPr>
-          <w:rFonts w:ascii="Arial" w:hAnsi="Arial" w:cs="Arial"/>
-          <w:b/>
-          <w:sz w:val="24"/>
-          <w:szCs w:val="24"/>
-          <w:u w:val="single"/>
-        </w:rPr>
-      </w:pPr>
-    </w:p>
-    <w:p>
-      <w:pPr>
-        <w:rPr>
-          <w:rFonts w:ascii="Arial" w:hAnsi="Arial" w:cs="Arial"/>
-          <w:b/>
-          <w:sz w:val="24"/>
-          <w:szCs w:val="24"/>
-          <w:u w:val="single"/>
-        </w:rPr>
-      </w:pPr>
-    </w:p>
-    <w:p>
-      <w:pPr>
-        <w:rPr>
-          <w:rFonts w:ascii="Arial" w:hAnsi="Arial" w:cs="Arial"/>
-          <w:b/>
-          <w:sz w:val="24"/>
-          <w:szCs w:val="24"/>
-          <w:u w:val="single"/>
-        </w:rPr>
-      </w:pPr>
-    </w:p>
-    <w:p>
-      <w:pPr>
-        <w:rPr>
-          <w:rFonts w:ascii="Arial" w:hAnsi="Arial" w:cs="Arial"/>
-          <w:b/>
-          <w:sz w:val="24"/>
-          <w:szCs w:val="24"/>
-          <w:u w:val="single"/>
-        </w:rPr>
-      </w:pPr>
-      <w:r>
-        <w:rPr>
-          <w:rFonts w:ascii="Arial" w:hAnsi="Arial" w:cs="Arial"/>
-          <w:b/>
+    </w:p>
+    <w:p>
+      <w:pPr>
+        <w:rPr>
+          <w:rFonts w:ascii="Arial" w:hAnsi="Arial" w:cs="Arial"/>
+          <w:b/>
+          <w:sz w:val="24"/>
+          <w:szCs w:val="24"/>
+          <w:u w:val="single"/>
+        </w:rPr>
+      </w:pPr>
+    </w:p>
+    <w:p>
+      <w:pPr>
+        <w:rPr>
+          <w:rFonts w:ascii="Arial" w:hAnsi="Arial" w:cs="Arial"/>
+          <w:b/>
+          <w:sz w:val="24"/>
+          <w:szCs w:val="24"/>
+          <w:u w:val="single"/>
+        </w:rPr>
+      </w:pPr>
+    </w:p>
+    <w:p>
+      <w:pPr>
+        <w:rPr>
+          <w:rFonts w:ascii="Arial" w:hAnsi="Arial" w:cs="Arial"/>
+          <w:b/>
+          <w:sz w:val="24"/>
+          <w:szCs w:val="24"/>
+          <w:u w:val="single"/>
+        </w:rPr>
+      </w:pPr>
+    </w:p>
+    <w:p>
+      <w:pPr>
+        <w:rPr>
+          <w:rFonts w:ascii="Arial" w:hAnsi="Arial" w:cs="Arial"/>
+          <w:b/>
+          <w:sz w:val="24"/>
+          <w:szCs w:val="24"/>
+          <w:u w:val="single"/>
+        </w:rPr>
+      </w:pPr>
+      <w:r>
+        <w:rPr>
+          <w:rFonts w:ascii="Arial" w:hAnsi="Arial" w:cs="Arial"/>
+          <w:b/>
+          <w:noProof/>
           <w:sz w:val="24"/>
           <w:szCs w:val="24"/>
           <w:u w:val="single"/>
@@ -1644,7 +1643,17 @@
           <w:sz w:val="24"/>
           <w:szCs w:val="24"/>
         </w:rPr>
-        <w:t>theoretical framework: TODO</w:t>
+        <w:t>theoretical framework: T</w:t>
+      </w:r>
+      <w:bookmarkStart w:id="0" w:name="_GoBack"/>
+      <w:bookmarkEnd w:id="0"/>
+      <w:r>
+        <w:rPr>
+          <w:rFonts w:ascii="Arial" w:hAnsi="Arial" w:cs="Arial"/>
+          <w:sz w:val="24"/>
+          <w:szCs w:val="24"/>
+        </w:rPr>
+        <w:t>ODO</w:t>
       </w:r>
     </w:p>
     <w:p>
@@ -2672,6 +2681,66 @@
         </w:rPr>
       </w:pPr>
     </w:p>
+    <w:p>
+      <w:pPr>
+        <w:rPr>
+          <w:rFonts w:ascii="Arial" w:hAnsi="Arial" w:cs="Arial"/>
+          <w:b/>
+          <w:sz w:val="24"/>
+          <w:u w:val="single"/>
+        </w:rPr>
+      </w:pPr>
+      <w:r>
+        <w:rPr>
+          <w:rFonts w:ascii="Arial" w:hAnsi="Arial" w:cs="Arial"/>
+          <w:b/>
+          <w:noProof/>
+          <w:sz w:val="24"/>
+          <w:u w:val="single"/>
+        </w:rPr>
+        <w:drawing>
+          <wp:inline distT="0" distB="0" distL="0" distR="0">
+            <wp:extent cx="6041370" cy="3294112"/>
+            <wp:effectExtent l="0" t="0" r="4445" b="0"/>
+            <wp:docPr id="7" name="Imagen 7"/>
+            <wp:cNvGraphicFramePr>
+              <a:graphicFrameLocks xmlns:a="http://schemas.openxmlformats.org/drawingml/2006/main" noChangeAspect="1"/>
+            </wp:cNvGraphicFramePr>
+            <a:graphic xmlns:a="http://schemas.openxmlformats.org/drawingml/2006/main">
+              <a:graphicData uri="http://schemas.openxmlformats.org/drawingml/2006/picture">
+                <pic:pic xmlns:pic="http://schemas.openxmlformats.org/drawingml/2006/picture">
+                  <pic:nvPicPr>
+                    <pic:cNvPr id="7" name="DataBase_Management.jpg"/>
+                    <pic:cNvPicPr/>
+                  </pic:nvPicPr>
+                  <pic:blipFill>
+                    <a:blip r:embed="rId12" cstate="print">
+                      <a:extLst>
+                        <a:ext uri="{28A0092B-C50C-407E-A947-70E740481C1C}">
+                          <a14:useLocalDpi xmlns:a14="http://schemas.microsoft.com/office/drawing/2010/main" val="0"/>
+                        </a:ext>
+                      </a:extLst>
+                    </a:blip>
+                    <a:stretch>
+                      <a:fillRect/>
+                    </a:stretch>
+                  </pic:blipFill>
+                  <pic:spPr>
+                    <a:xfrm>
+                      <a:off x="0" y="0"/>
+                      <a:ext cx="6044732" cy="3295945"/>
+                    </a:xfrm>
+                    <a:prstGeom prst="rect">
+                      <a:avLst/>
+                    </a:prstGeom>
+                  </pic:spPr>
+                </pic:pic>
+              </a:graphicData>
+            </a:graphic>
+          </wp:inline>
+        </w:drawing>
+      </w:r>
+    </w:p>
     <w:sectPr>
       <w:pgSz w:w="12240" w:h="15840"/>
       <w:pgMar w:top="1417" w:right="1701" w:bottom="1417" w:left="1701" w:header="708" w:footer="708" w:gutter="0"/>
@@ -2683,7 +2752,7 @@
 </file>
 
 <file path=word/numbering.xml><?xml version="1.0" encoding="utf-8"?>
-<w:numbering xmlns:wpc="http://schemas.microsoft.com/office/word/2010/wordprocessingCanvas" xmlns:cx="http://schemas.microsoft.com/office/drawing/2014/chartex" xmlns:mc="http://schemas.openxmlformats.org/markup-compatibility/2006" xmlns:o="urn:schemas-microsoft-com:office:office" xmlns:r="http://schemas.openxmlformats.org/officeDocument/2006/relationships" xmlns:m="http://schemas.openxmlformats.org/officeDocument/2006/math" xmlns:v="urn:schemas-microsoft-com:vml" xmlns:wp14="http://schemas.microsoft.com/office/word/2010/wordprocessingDrawing" xmlns:wp="http://schemas.openxmlformats.org/drawingml/2006/wordprocessingDrawing" xmlns:w10="urn:schemas-microsoft-com:office:word" xmlns:w="http://schemas.openxmlformats.org/wordprocessingml/2006/main" xmlns:w14="http://schemas.microsoft.com/office/word/2010/wordml" xmlns:w15="http://schemas.microsoft.com/office/word/2012/wordml" xmlns:w16se="http://schemas.microsoft.com/office/word/2015/wordml/symex" xmlns:wpg="http://schemas.microsoft.com/office/word/2010/wordprocessingGroup" xmlns:wpi="http://schemas.microsoft.com/office/word/2010/wordprocessingInk" xmlns:wne="http://schemas.microsoft.com/office/word/2006/wordml" xmlns:wps="http://schemas.microsoft.com/office/word/2010/wordprocessingShape" mc:Ignorable="w14 w15 w16se wp14">
+<w:numbering xmlns:wpc="http://schemas.microsoft.com/office/word/2010/wordprocessingCanvas" xmlns:cx="http://schemas.microsoft.com/office/drawing/2014/chartex" xmlns:cx1="http://schemas.microsoft.com/office/drawing/2015/9/8/chartex" xmlns:cx2="http://schemas.microsoft.com/office/drawing/2015/10/21/chartex" xmlns:cx3="http://schemas.microsoft.com/office/drawing/2016/5/9/chartex" xmlns:cx4="http://schemas.microsoft.com/office/drawing/2016/5/10/chartex" xmlns:cx5="http://schemas.microsoft.com/office/drawing/2016/5/11/chartex" xmlns:cx6="http://schemas.microsoft.com/office/drawing/2016/5/12/chartex" xmlns:cx7="http://schemas.microsoft.com/office/drawing/2016/5/13/chartex" xmlns:cx8="http://schemas.microsoft.com/office/drawing/2016/5/14/chartex" xmlns:mc="http://schemas.openxmlformats.org/markup-compatibility/2006" xmlns:aink="http://schemas.microsoft.com/office/drawing/2016/ink" xmlns:am3d="http://schemas.microsoft.com/office/drawing/2017/model3d" xmlns:o="urn:schemas-microsoft-com:office:office" xmlns:r="http://schemas.openxmlformats.org/officeDocument/2006/relationships" xmlns:m="http://schemas.openxmlformats.org/officeDocument/2006/math" xmlns:v="urn:schemas-microsoft-com:vml" xmlns:wp14="http://schemas.microsoft.com/office/word/2010/wordprocessingDrawing" xmlns:wp="http://schemas.openxmlformats.org/drawingml/2006/wordprocessingDrawing" xmlns:w10="urn:schemas-microsoft-com:office:word" xmlns:w="http://schemas.openxmlformats.org/wordprocessingml/2006/main" xmlns:w14="http://schemas.microsoft.com/office/word/2010/wordml" xmlns:w15="http://schemas.microsoft.com/office/word/2012/wordml" xmlns:w16cid="http://schemas.microsoft.com/office/word/2016/wordml/cid" xmlns:w16se="http://schemas.microsoft.com/office/word/2015/wordml/symex" xmlns:wpg="http://schemas.microsoft.com/office/word/2010/wordprocessingGroup" xmlns:wpi="http://schemas.microsoft.com/office/word/2010/wordprocessingInk" xmlns:wne="http://schemas.microsoft.com/office/word/2006/wordml" xmlns:wps="http://schemas.microsoft.com/office/word/2010/wordprocessingShape" mc:Ignorable="w14 w15 w16se w16cid wp14">
   <w:abstractNum w:abstractNumId="0" w15:restartNumberingAfterBreak="0">
     <w:nsid w:val="360D6061"/>
     <w:multiLevelType w:val="hybridMultilevel"/>
@@ -3172,7 +3241,7 @@
 </file>
 
 <file path=word/styles.xml><?xml version="1.0" encoding="utf-8"?>
-<w:styles xmlns:mc="http://schemas.openxmlformats.org/markup-compatibility/2006" xmlns:r="http://schemas.openxmlformats.org/officeDocument/2006/relationships" xmlns:w="http://schemas.openxmlformats.org/wordprocessingml/2006/main" xmlns:w14="http://schemas.microsoft.com/office/word/2010/wordml" xmlns:w15="http://schemas.microsoft.com/office/word/2012/wordml" xmlns:w16se="http://schemas.microsoft.com/office/word/2015/wordml/symex" mc:Ignorable="w14 w15 w16se">
+<w:styles xmlns:mc="http://schemas.openxmlformats.org/markup-compatibility/2006" xmlns:r="http://schemas.openxmlformats.org/officeDocument/2006/relationships" xmlns:w="http://schemas.openxmlformats.org/wordprocessingml/2006/main" xmlns:w14="http://schemas.microsoft.com/office/word/2010/wordml" xmlns:w15="http://schemas.microsoft.com/office/word/2012/wordml" xmlns:w16cid="http://schemas.microsoft.com/office/word/2016/wordml/cid" xmlns:w16se="http://schemas.microsoft.com/office/word/2015/wordml/symex" mc:Ignorable="w14 w15 w16se w16cid">
   <w:docDefaults>
     <w:rPrDefault>
       <w:rPr>
@@ -3188,7 +3257,7 @@
       </w:pPr>
     </w:pPrDefault>
   </w:docDefaults>
-  <w:latentStyles w:defLockedState="0" w:defUIPriority="99" w:defSemiHidden="0" w:defUnhideWhenUsed="0" w:defQFormat="0" w:count="371">
+  <w:latentStyles w:defLockedState="0" w:defUIPriority="99" w:defSemiHidden="0" w:defUnhideWhenUsed="0" w:defQFormat="0" w:count="375">
     <w:lsdException w:name="Normal" w:uiPriority="0" w:qFormat="1"/>
     <w:lsdException w:name="heading 1" w:uiPriority="9" w:qFormat="1"/>
     <w:lsdException w:name="heading 2" w:semiHidden="1" w:uiPriority="9" w:unhideWhenUsed="1" w:qFormat="1"/>
@@ -3294,7 +3363,6 @@
     <w:lsdException w:name="HTML Sample" w:semiHidden="1" w:unhideWhenUsed="1"/>
     <w:lsdException w:name="HTML Typewriter" w:semiHidden="1" w:unhideWhenUsed="1"/>
     <w:lsdException w:name="HTML Variable" w:semiHidden="1" w:unhideWhenUsed="1"/>
-    <w:lsdException w:name="Normal Table" w:semiHidden="1" w:unhideWhenUsed="1"/>
     <w:lsdException w:name="annotation subject" w:semiHidden="1" w:unhideWhenUsed="1"/>
     <w:lsdException w:name="No List" w:semiHidden="1" w:unhideWhenUsed="1"/>
     <w:lsdException w:name="Outline List 1" w:semiHidden="1" w:unhideWhenUsed="1"/>
@@ -3338,10 +3406,8 @@
     <w:lsdException w:name="Table Elegant" w:semiHidden="1" w:unhideWhenUsed="1"/>
     <w:lsdException w:name="Table Professional" w:semiHidden="1" w:unhideWhenUsed="1"/>
     <w:lsdException w:name="Table Subtle 1" w:semiHidden="1" w:unhideWhenUsed="1"/>
-    <w:lsdException w:name="Table Subtle 2" w:semiHidden="1" w:unhideWhenUsed="1"/>
     <w:lsdException w:name="Table Web 1" w:semiHidden="1" w:unhideWhenUsed="1"/>
     <w:lsdException w:name="Table Web 2" w:semiHidden="1" w:unhideWhenUsed="1"/>
-    <w:lsdException w:name="Table Web 3" w:semiHidden="1" w:unhideWhenUsed="1"/>
     <w:lsdException w:name="Balloon Text" w:semiHidden="1" w:unhideWhenUsed="1"/>
     <w:lsdException w:name="Table Grid" w:uiPriority="39"/>
     <w:lsdException w:name="Table Theme" w:semiHidden="1" w:unhideWhenUsed="1"/>
@@ -3560,6 +3626,10 @@
     <w:lsdException w:name="List Table 5 Dark Accent 6" w:uiPriority="50"/>
     <w:lsdException w:name="List Table 6 Colorful Accent 6" w:uiPriority="51"/>
     <w:lsdException w:name="List Table 7 Colorful Accent 6" w:uiPriority="52"/>
+    <w:lsdException w:name="Mention" w:semiHidden="1" w:unhideWhenUsed="1"/>
+    <w:lsdException w:name="Smart Hyperlink" w:semiHidden="1" w:unhideWhenUsed="1"/>
+    <w:lsdException w:name="Hashtag" w:semiHidden="1" w:unhideWhenUsed="1"/>
+    <w:lsdException w:name="Unresolved Mention" w:semiHidden="1" w:unhideWhenUsed="1"/>
   </w:latentStyles>
   <w:style w:type="paragraph" w:default="1" w:styleId="Normal">
     <w:name w:val="Normal"/>

</xml_diff>